<commit_message>
Added references to datasets and updated other parts of text
</commit_message>
<xml_diff>
--- a/paper/main_v7.docx
+++ b/paper/main_v7.docx
@@ -159,7 +159,7 @@
           <w:vertAlign w:val="superscript"/>
           <w:lang w:val="sv-SE"/>
         </w:rPr>
-        <w:t>1</w:t>
+        <w:t>3</w:t>
       </w:r>
       <w:r>
         <w:rPr>
@@ -210,7 +210,7 @@
           <w:vertAlign w:val="superscript"/>
           <w:lang w:val="sv-SE"/>
         </w:rPr>
-        <w:t>3</w:t>
+        <w:t>4</w:t>
       </w:r>
       <w:r>
         <w:rPr>
@@ -223,7 +223,7 @@
           <w:vertAlign w:val="superscript"/>
           <w:lang w:val="sv-SE"/>
         </w:rPr>
-        <w:t>3</w:t>
+        <w:t>4</w:t>
       </w:r>
     </w:p>
     <w:p>
@@ -260,8 +260,39 @@
       </w:r>
     </w:p>
     <w:p>
-      <w:r>
-        <w:t>3. Division of Infection Medicine, Department of Clinical Sciences Lund, Faculty of Medicine, Lund University, Lund, Sweden</w:t>
+      <w:pPr>
+        <w:rPr>
+          <w:lang w:val="en-US"/>
+        </w:rPr>
+      </w:pPr>
+      <w:r>
+        <w:t xml:space="preserve">3. </w:t>
+      </w:r>
+      <w:r>
+        <w:rPr>
+          <w:lang w:val="en-US"/>
+        </w:rPr>
+        <w:t>Department of Biomedical Science, Faculty of Health and Society, Malmö University, SE-205</w:t>
+      </w:r>
+      <w:r>
+        <w:rPr>
+          <w:lang w:val="en-US"/>
+        </w:rPr>
+        <w:t xml:space="preserve"> </w:t>
+      </w:r>
+      <w:r>
+        <w:rPr>
+          <w:lang w:val="en-US"/>
+        </w:rPr>
+        <w:t>06 Malmö, Sweden</w:t>
+      </w:r>
+    </w:p>
+    <w:p>
+      <w:r>
+        <w:t>4</w:t>
+      </w:r>
+      <w:r>
+        <w:t>. Division of Infection Medicine, Department of Clinical Sciences Lund, Faculty of Medicine, Lund University, Lund, Sweden</w:t>
       </w:r>
     </w:p>
     <w:p/>
@@ -732,7 +763,15 @@
           <w:i/>
           <w:iCs/>
         </w:rPr>
-        <w:t>Pseudomonas aeruginosa</w:t>
+        <w:t xml:space="preserve">Pseudomonas </w:t>
+      </w:r>
+      <w:r>
+        <w:rPr>
+          <w:i/>
+          <w:iCs/>
+        </w:rPr>
+        <w:lastRenderedPageBreak/>
+        <w:t>aeruginosa</w:t>
       </w:r>
       <w:r>
         <w:t xml:space="preserve"> </w:t>
@@ -777,11 +816,7 @@
         <w:t xml:space="preserve">critical priority respectively by the World Health Organization </w:t>
       </w:r>
       <w:r>
-        <w:t xml:space="preserve">due to their </w:t>
-      </w:r>
-      <w:r>
-        <w:lastRenderedPageBreak/>
-        <w:t>developed resistance against current antibiotics</w:t>
+        <w:t>due to their developed resistance against current antibiotics</w:t>
       </w:r>
       <w:r>
         <w:rPr>
@@ -954,126 +989,236 @@
         <w:rPr>
           <w:b/>
           <w:bCs/>
+          <w:strike/>
+          <w:color w:val="FF0000"/>
         </w:rPr>
       </w:pPr>
       <w:r>
         <w:rPr>
           <w:b/>
           <w:bCs/>
+          <w:strike/>
+          <w:color w:val="FF0000"/>
         </w:rPr>
         <w:t>Study design</w:t>
       </w:r>
     </w:p>
     <w:p>
-      <w:r>
+      <w:pPr>
+        <w:rPr>
+          <w:strike/>
+          <w:color w:val="FF0000"/>
+        </w:rPr>
+      </w:pPr>
+      <w:r>
+        <w:rPr>
+          <w:strike/>
+          <w:color w:val="FF0000"/>
+        </w:rPr>
         <w:t xml:space="preserve">The data </w:t>
       </w:r>
       <w:r>
+        <w:rPr>
+          <w:strike/>
+          <w:color w:val="FF0000"/>
+        </w:rPr>
         <w:t>presented here</w:t>
       </w:r>
       <w:r>
+        <w:rPr>
+          <w:strike/>
+          <w:color w:val="FF0000"/>
+        </w:rPr>
         <w:t xml:space="preserve"> was utilized to </w:t>
       </w:r>
       <w:proofErr w:type="spellStart"/>
       <w:r>
+        <w:rPr>
+          <w:strike/>
+          <w:color w:val="FF0000"/>
+        </w:rPr>
         <w:t>analyze</w:t>
       </w:r>
       <w:proofErr w:type="spellEnd"/>
       <w:r>
+        <w:rPr>
+          <w:strike/>
+          <w:color w:val="FF0000"/>
+        </w:rPr>
         <w:t xml:space="preserve"> the </w:t>
       </w:r>
       <w:proofErr w:type="spellStart"/>
       <w:r>
+        <w:rPr>
+          <w:strike/>
+          <w:color w:val="FF0000"/>
+        </w:rPr>
         <w:t>peptidomic</w:t>
       </w:r>
       <w:proofErr w:type="spellEnd"/>
       <w:r>
+        <w:rPr>
+          <w:strike/>
+          <w:color w:val="FF0000"/>
+        </w:rPr>
         <w:t xml:space="preserve"> landscape of infected wounds in Hartman et al. (2024). Briefly, wounds were generated on Göttingen minipigs, whereafter they were infected with either </w:t>
       </w:r>
       <w:r>
         <w:rPr>
           <w:i/>
           <w:iCs/>
+          <w:strike/>
+          <w:color w:val="FF0000"/>
         </w:rPr>
         <w:t xml:space="preserve">S. aureus </w:t>
       </w:r>
       <w:r>
+        <w:rPr>
+          <w:strike/>
+          <w:color w:val="FF0000"/>
+        </w:rPr>
         <w:t xml:space="preserve">or </w:t>
       </w:r>
       <w:r>
         <w:rPr>
           <w:i/>
           <w:iCs/>
+          <w:strike/>
+          <w:color w:val="FF0000"/>
         </w:rPr>
         <w:t>P. aeruginosa</w:t>
       </w:r>
       <w:r>
+        <w:rPr>
+          <w:strike/>
+          <w:color w:val="FF0000"/>
+        </w:rPr>
         <w:t>,</w:t>
       </w:r>
       <w:r>
+        <w:rPr>
+          <w:strike/>
+          <w:color w:val="FF0000"/>
+        </w:rPr>
         <w:t xml:space="preserve"> both,</w:t>
       </w:r>
       <w:r>
+        <w:rPr>
+          <w:strike/>
+          <w:color w:val="FF0000"/>
+        </w:rPr>
         <w:t xml:space="preserve"> or not infected and used as control. </w:t>
       </w:r>
       <w:r>
+        <w:rPr>
+          <w:strike/>
+          <w:color w:val="FF0000"/>
+        </w:rPr>
         <w:t xml:space="preserve">The wounds were covered </w:t>
       </w:r>
       <w:r>
+        <w:rPr>
+          <w:strike/>
+          <w:color w:val="FF0000"/>
+        </w:rPr>
         <w:t>with</w:t>
       </w:r>
       <w:r>
+        <w:rPr>
+          <w:strike/>
+          <w:color w:val="FF0000"/>
+        </w:rPr>
         <w:t xml:space="preserve"> wound dressings</w:t>
       </w:r>
       <w:r>
+        <w:rPr>
+          <w:strike/>
+          <w:color w:val="FF0000"/>
+        </w:rPr>
         <w:t>, which absorbed the wound fluid generated in the wound healing process</w:t>
       </w:r>
       <w:r>
+        <w:rPr>
+          <w:strike/>
+          <w:color w:val="FF0000"/>
+        </w:rPr>
         <w:t xml:space="preserve"> (Fig. 1a)</w:t>
       </w:r>
       <w:r>
+        <w:rPr>
+          <w:strike/>
+          <w:color w:val="FF0000"/>
+        </w:rPr>
         <w:t xml:space="preserve">. The dressings were collected every 24 hours for 2-3 days depending on the sample </w:t>
       </w:r>
       <w:r>
+        <w:rPr>
+          <w:strike/>
+          <w:color w:val="FF0000"/>
+        </w:rPr>
         <w:t>type.</w:t>
       </w:r>
       <w:r>
+        <w:rPr>
+          <w:strike/>
+          <w:color w:val="FF0000"/>
+        </w:rPr>
         <w:t xml:space="preserve"> Four of the wounds infected by </w:t>
       </w:r>
       <w:r>
         <w:rPr>
           <w:i/>
           <w:iCs/>
+          <w:strike/>
+          <w:color w:val="FF0000"/>
         </w:rPr>
         <w:t xml:space="preserve">S. aureus </w:t>
       </w:r>
       <w:r>
+        <w:rPr>
+          <w:strike/>
+          <w:color w:val="FF0000"/>
+        </w:rPr>
         <w:t xml:space="preserve">on day 1 were infected with </w:t>
       </w:r>
       <w:r>
         <w:rPr>
           <w:i/>
           <w:iCs/>
+          <w:strike/>
+          <w:color w:val="FF0000"/>
         </w:rPr>
         <w:t xml:space="preserve">P. aeruginosa </w:t>
       </w:r>
       <w:r>
+        <w:rPr>
+          <w:strike/>
+          <w:color w:val="FF0000"/>
+        </w:rPr>
         <w:t xml:space="preserve">on day 2, creating a double infection. Additionally, some of the wounds infected by </w:t>
       </w:r>
       <w:r>
         <w:rPr>
           <w:i/>
           <w:iCs/>
+          <w:strike/>
+          <w:color w:val="FF0000"/>
         </w:rPr>
         <w:t xml:space="preserve">S. aureus </w:t>
       </w:r>
       <w:r>
+        <w:rPr>
+          <w:strike/>
+          <w:color w:val="FF0000"/>
+        </w:rPr>
         <w:t xml:space="preserve">were contaminated by </w:t>
       </w:r>
       <w:r>
         <w:rPr>
           <w:i/>
           <w:iCs/>
+          <w:strike/>
+          <w:color w:val="FF0000"/>
         </w:rPr>
         <w:t>P. aeruginosa</w:t>
       </w:r>
@@ -1081,158 +1226,349 @@
         <w:rPr>
           <w:i/>
           <w:iCs/>
+          <w:strike/>
+          <w:color w:val="FF0000"/>
         </w:rPr>
         <w:t xml:space="preserve"> </w:t>
       </w:r>
       <w:r>
+        <w:rPr>
+          <w:strike/>
+          <w:color w:val="FF0000"/>
+        </w:rPr>
         <w:t>on the infection day</w:t>
       </w:r>
       <w:r>
+        <w:rPr>
+          <w:strike/>
+          <w:color w:val="FF0000"/>
+        </w:rPr>
         <w:t>, creating a set of samples which undergo a</w:t>
       </w:r>
       <w:r>
+        <w:rPr>
+          <w:strike/>
+          <w:color w:val="FF0000"/>
+        </w:rPr>
         <w:t>n accidental</w:t>
       </w:r>
       <w:r>
+        <w:rPr>
+          <w:strike/>
+          <w:color w:val="FF0000"/>
+        </w:rPr>
         <w:t xml:space="preserve"> double infection</w:t>
       </w:r>
       <w:r>
+        <w:rPr>
+          <w:strike/>
+          <w:color w:val="FF0000"/>
+        </w:rPr>
         <w:t xml:space="preserve"> (Fig. 1b)</w:t>
       </w:r>
       <w:r>
+        <w:rPr>
+          <w:strike/>
+          <w:color w:val="FF0000"/>
+        </w:rPr>
         <w:t xml:space="preserve">. </w:t>
       </w:r>
     </w:p>
-    <w:p/>
-    <w:p>
-      <w:r>
+    <w:p>
+      <w:pPr>
+        <w:rPr>
+          <w:strike/>
+          <w:color w:val="FF0000"/>
+        </w:rPr>
+      </w:pPr>
+    </w:p>
+    <w:p>
+      <w:pPr>
+        <w:rPr>
+          <w:strike/>
+          <w:color w:val="FF0000"/>
+        </w:rPr>
+      </w:pPr>
+      <w:r>
+        <w:rPr>
+          <w:strike/>
+          <w:color w:val="FF0000"/>
+        </w:rPr>
         <w:t xml:space="preserve">The proteomic content of the samples was </w:t>
       </w:r>
       <w:r>
+        <w:rPr>
+          <w:strike/>
+          <w:color w:val="FF0000"/>
+        </w:rPr>
         <w:t>separated from the peptidome content</w:t>
       </w:r>
       <w:r>
+        <w:rPr>
+          <w:strike/>
+          <w:color w:val="FF0000"/>
+        </w:rPr>
         <w:t xml:space="preserve"> by filtration</w:t>
       </w:r>
       <w:r>
+        <w:rPr>
+          <w:strike/>
+          <w:color w:val="FF0000"/>
+        </w:rPr>
         <w:t xml:space="preserve"> (Fig. 1c)</w:t>
       </w:r>
       <w:r>
+        <w:rPr>
+          <w:strike/>
+          <w:color w:val="FF0000"/>
+        </w:rPr>
         <w:t xml:space="preserve">, and the subsequent </w:t>
       </w:r>
       <w:proofErr w:type="spellStart"/>
       <w:r>
+        <w:rPr>
+          <w:strike/>
+          <w:color w:val="FF0000"/>
+        </w:rPr>
         <w:t>peptidomic</w:t>
       </w:r>
       <w:proofErr w:type="spellEnd"/>
       <w:r>
+        <w:rPr>
+          <w:strike/>
+          <w:color w:val="FF0000"/>
+        </w:rPr>
         <w:t xml:space="preserve"> sample was </w:t>
       </w:r>
       <w:proofErr w:type="spellStart"/>
       <w:r>
+        <w:rPr>
+          <w:strike/>
+          <w:color w:val="FF0000"/>
+        </w:rPr>
         <w:t>analyzed</w:t>
       </w:r>
       <w:proofErr w:type="spellEnd"/>
       <w:r>
+        <w:rPr>
+          <w:strike/>
+          <w:color w:val="FF0000"/>
+        </w:rPr>
         <w:t xml:space="preserve"> with liquid chromatography tandem mass spectrometry (LC-MS/MS) in data dependent acquisition mode on a</w:t>
       </w:r>
       <w:r>
+        <w:rPr>
+          <w:strike/>
+          <w:color w:val="FF0000"/>
+        </w:rPr>
         <w:t>n</w:t>
       </w:r>
       <w:r>
+        <w:rPr>
+          <w:strike/>
+          <w:color w:val="FF0000"/>
+        </w:rPr>
         <w:t xml:space="preserve"> </w:t>
       </w:r>
       <w:proofErr w:type="spellStart"/>
       <w:r>
+        <w:rPr>
+          <w:strike/>
+          <w:color w:val="FF0000"/>
+        </w:rPr>
         <w:t>Evosep</w:t>
       </w:r>
       <w:proofErr w:type="spellEnd"/>
       <w:r>
+        <w:rPr>
+          <w:strike/>
+          <w:color w:val="FF0000"/>
+        </w:rPr>
         <w:t xml:space="preserve"> One LC (</w:t>
       </w:r>
       <w:proofErr w:type="spellStart"/>
       <w:r>
+        <w:rPr>
+          <w:strike/>
+          <w:color w:val="FF0000"/>
+        </w:rPr>
         <w:t>Evosep</w:t>
       </w:r>
       <w:proofErr w:type="spellEnd"/>
       <w:r>
+        <w:rPr>
+          <w:strike/>
+          <w:color w:val="FF0000"/>
+        </w:rPr>
         <w:t xml:space="preserve">, Denmark) coupled to a </w:t>
       </w:r>
       <w:proofErr w:type="spellStart"/>
       <w:r>
+        <w:rPr>
+          <w:strike/>
+          <w:color w:val="FF0000"/>
+        </w:rPr>
         <w:t>timsTOF</w:t>
       </w:r>
       <w:proofErr w:type="spellEnd"/>
       <w:r>
+        <w:rPr>
+          <w:strike/>
+          <w:color w:val="FF0000"/>
+        </w:rPr>
         <w:t xml:space="preserve"> Pro MS (Bruker, USA)</w:t>
       </w:r>
       <w:r>
+        <w:rPr>
+          <w:strike/>
+          <w:color w:val="FF0000"/>
+        </w:rPr>
         <w:t xml:space="preserve">. The data was searched with PEAKS X and deposited to </w:t>
       </w:r>
       <w:proofErr w:type="spellStart"/>
       <w:r>
+        <w:rPr>
+          <w:strike/>
+          <w:color w:val="FF0000"/>
+        </w:rPr>
         <w:t>ProteomeXchange</w:t>
       </w:r>
       <w:proofErr w:type="spellEnd"/>
       <w:r>
+        <w:rPr>
+          <w:strike/>
+          <w:color w:val="FF0000"/>
+        </w:rPr>
         <w:t xml:space="preserve"> (Fig. 1d)</w:t>
       </w:r>
       <w:r>
+        <w:rPr>
+          <w:strike/>
+          <w:color w:val="FF0000"/>
+        </w:rPr>
         <w:t>.</w:t>
       </w:r>
       <w:r>
+        <w:rPr>
+          <w:strike/>
+          <w:color w:val="FF0000"/>
+        </w:rPr>
         <w:t xml:space="preserve"> This was performed in a non-blinded manner.</w:t>
       </w:r>
       <w:r>
+        <w:rPr>
+          <w:strike/>
+          <w:color w:val="FF0000"/>
+        </w:rPr>
         <w:t xml:space="preserve"> A stratified blinded random subset of samples from day 1, containing 4 samples from each</w:t>
       </w:r>
       <w:r>
+        <w:rPr>
+          <w:strike/>
+          <w:color w:val="FF0000"/>
+        </w:rPr>
         <w:t xml:space="preserve"> single infection and control</w:t>
       </w:r>
       <w:r>
+        <w:rPr>
+          <w:strike/>
+          <w:color w:val="FF0000"/>
+        </w:rPr>
         <w:t xml:space="preserve"> condition, were re-</w:t>
       </w:r>
       <w:proofErr w:type="spellStart"/>
       <w:r>
+        <w:rPr>
+          <w:strike/>
+          <w:color w:val="FF0000"/>
+        </w:rPr>
         <w:t>analyzed</w:t>
       </w:r>
       <w:proofErr w:type="spellEnd"/>
       <w:r>
+        <w:rPr>
+          <w:strike/>
+          <w:color w:val="FF0000"/>
+        </w:rPr>
         <w:t xml:space="preserve">. The re-analysis was conducted </w:t>
       </w:r>
       <w:r>
+        <w:rPr>
+          <w:strike/>
+          <w:color w:val="FF0000"/>
+        </w:rPr>
         <w:t>8</w:t>
       </w:r>
       <w:r>
+        <w:rPr>
+          <w:strike/>
+          <w:color w:val="FF0000"/>
+        </w:rPr>
         <w:t xml:space="preserve"> months after the original samples</w:t>
       </w:r>
       <w:r>
+        <w:rPr>
+          <w:strike/>
+          <w:color w:val="FF0000"/>
+        </w:rPr>
         <w:t xml:space="preserve"> using the same conditions except for that the MS had been </w:t>
       </w:r>
       <w:r>
+        <w:rPr>
+          <w:strike/>
+          <w:color w:val="FF0000"/>
+        </w:rPr>
         <w:t>upgraded</w:t>
       </w:r>
       <w:r>
+        <w:rPr>
+          <w:strike/>
+          <w:color w:val="FF0000"/>
+        </w:rPr>
         <w:t xml:space="preserve"> to</w:t>
       </w:r>
       <w:r>
+        <w:rPr>
+          <w:strike/>
+          <w:color w:val="FF0000"/>
+        </w:rPr>
         <w:t xml:space="preserve"> a</w:t>
       </w:r>
       <w:r>
+        <w:rPr>
+          <w:strike/>
+          <w:color w:val="FF0000"/>
+        </w:rPr>
         <w:t xml:space="preserve"> </w:t>
       </w:r>
       <w:proofErr w:type="spellStart"/>
       <w:r>
+        <w:rPr>
+          <w:strike/>
+          <w:color w:val="FF0000"/>
+        </w:rPr>
         <w:t>timsTOF</w:t>
       </w:r>
       <w:proofErr w:type="spellEnd"/>
       <w:r>
+        <w:rPr>
+          <w:strike/>
+          <w:color w:val="FF0000"/>
+        </w:rPr>
         <w:t xml:space="preserve"> HT (Bruker, USA)</w:t>
       </w:r>
       <w:r>
+        <w:rPr>
+          <w:strike/>
+          <w:color w:val="FF0000"/>
+        </w:rPr>
         <w:t xml:space="preserve"> (Fig 1b)</w:t>
       </w:r>
       <w:r>
+        <w:rPr>
+          <w:strike/>
+          <w:color w:val="FF0000"/>
+        </w:rPr>
         <w:t xml:space="preserve">.  </w:t>
       </w:r>
     </w:p>
@@ -1332,7 +1668,19 @@
         <w:t xml:space="preserve"> used to dress the wounds </w:t>
       </w:r>
       <w:r>
-        <w:t xml:space="preserve">and were changed after 24 and 48 hours. </w:t>
+        <w:t>and were changed after 24 and 48 hours</w:t>
+      </w:r>
+      <w:r>
+        <w:t xml:space="preserve"> </w:t>
+      </w:r>
+      <w:r>
+        <w:rPr>
+          <w:color w:val="FF0000"/>
+        </w:rPr>
+        <w:t>(Fig. 1a)</w:t>
+      </w:r>
+      <w:r>
+        <w:t xml:space="preserve">. </w:t>
       </w:r>
       <w:r>
         <w:t>After removal, the</w:t>
@@ -1429,7 +1777,19 @@
         <w:t xml:space="preserve">C until </w:t>
       </w:r>
       <w:r>
-        <w:t>further use.</w:t>
+        <w:t>further use</w:t>
+      </w:r>
+      <w:r>
+        <w:t xml:space="preserve"> </w:t>
+      </w:r>
+      <w:r>
+        <w:rPr>
+          <w:color w:val="FF0000"/>
+        </w:rPr>
+        <w:t>(Fig. 1b)</w:t>
+      </w:r>
+      <w:r>
+        <w:t>.</w:t>
       </w:r>
     </w:p>
     <w:p/>
@@ -1576,7 +1936,14 @@
         <w:rPr>
           <w:rFonts w:cs="Calibri"/>
         </w:rPr>
-        <w:t xml:space="preserve">M urea </w:t>
+        <w:t xml:space="preserve">M </w:t>
+      </w:r>
+      <w:r>
+        <w:rPr>
+          <w:rFonts w:cs="Calibri"/>
+        </w:rPr>
+        <w:lastRenderedPageBreak/>
+        <w:t xml:space="preserve">urea </w:t>
       </w:r>
       <w:r>
         <w:rPr>
@@ -1630,46 +1997,54 @@
         <w:t>e wound fluid samples were</w:t>
       </w:r>
       <w:r>
+        <w:t xml:space="preserve"> subsequently</w:t>
+      </w:r>
+      <w:r>
+        <w:t xml:space="preserve"> added to the centrifugal filters, and centrifuged at 10000 RCF for 30 minutes at RT. Finally, another 100 </w:t>
+      </w:r>
+      <w:proofErr w:type="spellStart"/>
+      <w:r>
+        <w:rPr>
+          <w:rFonts w:cs="Calibri"/>
+        </w:rPr>
+        <w:t>μl</w:t>
+      </w:r>
+      <w:proofErr w:type="spellEnd"/>
+      <w:r>
+        <w:rPr>
+          <w:rFonts w:cs="Calibri"/>
+        </w:rPr>
+        <w:t xml:space="preserve"> of 6 M urea in 10 mM Tris at pH 7.4 was centrifuged through the filter units</w:t>
+      </w:r>
+      <w:r>
+        <w:rPr>
+          <w:rFonts w:cs="Calibri"/>
+        </w:rPr>
+        <w:t xml:space="preserve"> at 10000 RCF for 5 minutes at RT</w:t>
+      </w:r>
+      <w:r>
+        <w:rPr>
+          <w:rFonts w:cs="Calibri"/>
+        </w:rPr>
+        <w:t xml:space="preserve"> and the filtrate was stored at -20</w:t>
+      </w:r>
+      <w:r>
+        <w:t>°</w:t>
+      </w:r>
+      <w:r>
+        <w:t>C</w:t>
+      </w:r>
+      <w:r>
         <w:t xml:space="preserve"> </w:t>
       </w:r>
       <w:r>
-        <w:lastRenderedPageBreak/>
-        <w:t>subsequently</w:t>
-      </w:r>
-      <w:r>
-        <w:t xml:space="preserve"> added to the centrifugal filters, and centrifuged at 10000 RCF for 30 minutes at RT. Finally, another 100 </w:t>
-      </w:r>
-      <w:proofErr w:type="spellStart"/>
-      <w:r>
-        <w:rPr>
-          <w:rFonts w:cs="Calibri"/>
-        </w:rPr>
-        <w:t>μl</w:t>
-      </w:r>
-      <w:proofErr w:type="spellEnd"/>
-      <w:r>
-        <w:rPr>
-          <w:rFonts w:cs="Calibri"/>
-        </w:rPr>
-        <w:t xml:space="preserve"> of 6 M urea in 10 mM Tris at pH 7.4 was centrifuged through the filter units</w:t>
-      </w:r>
-      <w:r>
-        <w:rPr>
-          <w:rFonts w:cs="Calibri"/>
-        </w:rPr>
-        <w:t xml:space="preserve"> at 10000 RCF for 5 minutes at RT</w:t>
-      </w:r>
-      <w:r>
-        <w:rPr>
-          <w:rFonts w:cs="Calibri"/>
-        </w:rPr>
-        <w:t xml:space="preserve"> and the filtrate was stored at -20</w:t>
-      </w:r>
-      <w:r>
-        <w:t>°</w:t>
-      </w:r>
-      <w:r>
-        <w:t>C.</w:t>
+        <w:rPr>
+          <w:color w:val="FF0000"/>
+        </w:rPr>
+        <w:t>(Fig. 1c)</w:t>
+      </w:r>
+      <w:r>
+        <w:t>.</w:t>
       </w:r>
     </w:p>
     <w:p/>
@@ -1825,7 +2200,26 @@
         <w:rPr>
           <w:rFonts w:cs="Calibri"/>
         </w:rPr>
-        <w:t xml:space="preserve"> 70% ACN + 0.1% TFA was centrifuged through the columns to elute the sample which was then dried in an Eppendorf Concentrator plus (Eppendorf, Germany). </w:t>
+        <w:t xml:space="preserve"> 70% ACN + 0.1% TFA was centrifuged through the columns to elute the sample which was then dried in an Eppendorf Concentrator plus (Eppendorf, Germany)</w:t>
+      </w:r>
+      <w:r>
+        <w:rPr>
+          <w:rFonts w:cs="Calibri"/>
+        </w:rPr>
+        <w:t xml:space="preserve"> </w:t>
+      </w:r>
+      <w:r>
+        <w:rPr>
+          <w:rFonts w:cs="Calibri"/>
+          <w:color w:val="FF0000"/>
+        </w:rPr>
+        <w:t>(Fig. 1d)</w:t>
+      </w:r>
+      <w:r>
+        <w:rPr>
+          <w:rFonts w:cs="Calibri"/>
+        </w:rPr>
+        <w:t xml:space="preserve">. </w:t>
       </w:r>
     </w:p>
     <w:p>
@@ -2077,7 +2471,26 @@
         <w:rPr>
           <w:rFonts w:cs="Calibri"/>
         </w:rPr>
-        <w:t>, precursors with a +1 charge were ignored, and target intensity was set to 20000, with dynamic exclusion active, at 0.4 min. Isolation width was set to 2 at 700 Th and 3 at 800 Th.</w:t>
+        <w:t>, precursors with a +1 charge were ignored, and target intensity was set to 20000, with dynamic exclusion active, at 0.4 min. Isolation width was set to 2 at 700 Th and 3 at 800 Th</w:t>
+      </w:r>
+      <w:r>
+        <w:rPr>
+          <w:rFonts w:cs="Calibri"/>
+        </w:rPr>
+        <w:t xml:space="preserve"> </w:t>
+      </w:r>
+      <w:r>
+        <w:rPr>
+          <w:rFonts w:cs="Calibri"/>
+          <w:color w:val="FF0000"/>
+        </w:rPr>
+        <w:t>(Fig. 1d)</w:t>
+      </w:r>
+      <w:r>
+        <w:rPr>
+          <w:rFonts w:cs="Calibri"/>
+        </w:rPr>
+        <w:t>.</w:t>
       </w:r>
     </w:p>
     <w:p>
@@ -2217,7 +2630,26 @@
         <w:rPr>
           <w:rFonts w:cs="Calibri"/>
         </w:rPr>
-        <w:t xml:space="preserve">oxidation being the only possible modification. Results were filtered at 1% FDR with ≥1 unique peptide for each protein. FDR was set to be estimated with decoy-function. </w:t>
+        <w:t>oxidation being the only possible modification. Results were filtered at 1% FDR with ≥1 unique peptide for each protein. FDR was set to be estimated with decoy-function</w:t>
+      </w:r>
+      <w:r>
+        <w:rPr>
+          <w:rFonts w:cs="Calibri"/>
+        </w:rPr>
+        <w:t xml:space="preserve"> </w:t>
+      </w:r>
+      <w:r>
+        <w:rPr>
+          <w:rFonts w:cs="Calibri"/>
+          <w:color w:val="FF0000"/>
+        </w:rPr>
+        <w:t>(Fig 1d)</w:t>
+      </w:r>
+      <w:r>
+        <w:rPr>
+          <w:rFonts w:cs="Calibri"/>
+        </w:rPr>
+        <w:t xml:space="preserve">. </w:t>
       </w:r>
     </w:p>
     <w:p>
@@ -2243,19 +2675,31 @@
         <w:t>Both the raw mass spectrometry data</w:t>
       </w:r>
       <w:r>
-        <w:t xml:space="preserve"> (.d folders generated by</w:t>
+        <w:t xml:space="preserve"> </w:t>
+      </w:r>
+      <w:proofErr w:type="gramStart"/>
+      <w:r>
+        <w:t>(.d</w:t>
+      </w:r>
+      <w:proofErr w:type="gramEnd"/>
+      <w:r>
+        <w:t xml:space="preserve"> folders generated by</w:t>
       </w:r>
       <w:r>
         <w:t xml:space="preserve"> Bruker Compass</w:t>
       </w:r>
       <w:r>
-        <w:t xml:space="preserve">) </w:t>
+        <w:t>)</w:t>
       </w:r>
       <w:r>
         <w:t xml:space="preserve"> as well as the database search of the data</w:t>
       </w:r>
       <w:r>
-        <w:t xml:space="preserve"> (</w:t>
+        <w:t xml:space="preserve"> </w:t>
+      </w:r>
+      <w:proofErr w:type="gramStart"/>
+      <w:r>
+        <w:t>(</w:t>
       </w:r>
       <w:r>
         <w:t>.</w:t>
@@ -2265,14 +2709,20 @@
         <w:t>mgf</w:t>
       </w:r>
       <w:proofErr w:type="spellEnd"/>
-      <w:r>
-        <w:t xml:space="preserve"> and .</w:t>
-      </w:r>
+      <w:proofErr w:type="gramEnd"/>
+      <w:r>
+        <w:t xml:space="preserve"> </w:t>
+      </w:r>
+      <w:proofErr w:type="gramStart"/>
+      <w:r>
+        <w:t>and .</w:t>
+      </w:r>
+      <w:proofErr w:type="gramEnd"/>
       <w:r>
         <w:t>mzid</w:t>
       </w:r>
       <w:r>
-        <w:t xml:space="preserve">.gz generated by PEAKS X) </w:t>
+        <w:t>.gz generated by PEAKS X)</w:t>
       </w:r>
       <w:r>
         <w:t xml:space="preserve"> have been uploaded to </w:t>
@@ -2310,70 +2760,53 @@
         <w:t xml:space="preserve"> (.csv)</w:t>
       </w:r>
       <w:r>
+        <w:rPr>
+          <w:color w:val="FF0000"/>
+          <w:vertAlign w:val="superscript"/>
+        </w:rPr>
+        <w:t>14</w:t>
+      </w:r>
+      <w:r>
+        <w:t>.</w:t>
+      </w:r>
+      <w:r>
+        <w:t xml:space="preserve"> Additionally, </w:t>
+      </w:r>
+      <w:r>
+        <w:t>similar</w:t>
+      </w:r>
+      <w:r>
+        <w:t xml:space="preserve"> files from the</w:t>
+      </w:r>
+      <w:r>
+        <w:t xml:space="preserve"> blinded re-run of samples ha</w:t>
+      </w:r>
+      <w:r>
+        <w:t>ve</w:t>
+      </w:r>
+      <w:r>
+        <w:t xml:space="preserve"> been uploaded to </w:t>
+      </w:r>
+      <w:proofErr w:type="spellStart"/>
+      <w:r>
+        <w:t>ProteomeXchange</w:t>
+      </w:r>
+      <w:proofErr w:type="spellEnd"/>
+      <w:r>
+        <w:t xml:space="preserve"> under the identifier</w:t>
+      </w:r>
+      <w:r>
         <w:t xml:space="preserve"> </w:t>
       </w:r>
       <w:r>
-        <w:t>(</w:t>
-      </w:r>
-      <w:hyperlink r:id="rId8" w:history="1">
-        <w:r>
-          <w:rPr>
-            <w:rStyle w:val="Hyperlink"/>
-          </w:rPr>
-          <w:t>https://dx.doi.org/10.6019/PXD048892</w:t>
-        </w:r>
-      </w:hyperlink>
-      <w:r>
-        <w:t>)</w:t>
-      </w:r>
-      <w:r>
-        <w:t>.</w:t>
-      </w:r>
-      <w:r>
-        <w:t xml:space="preserve"> Additionally, </w:t>
-      </w:r>
-      <w:r>
-        <w:t>similar</w:t>
-      </w:r>
-      <w:r>
-        <w:t xml:space="preserve"> files from the</w:t>
-      </w:r>
-      <w:r>
-        <w:t xml:space="preserve"> blinded re-run of samples ha</w:t>
-      </w:r>
-      <w:r>
-        <w:t>ve</w:t>
-      </w:r>
-      <w:r>
-        <w:t xml:space="preserve"> been uploaded to </w:t>
-      </w:r>
-      <w:proofErr w:type="spellStart"/>
-      <w:r>
-        <w:t>ProteomeXchange</w:t>
-      </w:r>
-      <w:proofErr w:type="spellEnd"/>
-      <w:r>
-        <w:t xml:space="preserve"> under the identifier</w:t>
-      </w:r>
-      <w:r>
-        <w:t xml:space="preserve"> </w:t>
-      </w:r>
-      <w:r>
         <w:t>PXD055074</w:t>
       </w:r>
       <w:r>
-        <w:t xml:space="preserve"> (</w:t>
-      </w:r>
-      <w:hyperlink r:id="rId9" w:history="1">
-        <w:r>
-          <w:rPr>
-            <w:rStyle w:val="Hyperlink"/>
-          </w:rPr>
-          <w:t>https://dx.doi.org/10.6019/PXD055074</w:t>
-        </w:r>
-      </w:hyperlink>
-      <w:r>
-        <w:t>)</w:t>
+        <w:rPr>
+          <w:color w:val="FF0000"/>
+          <w:vertAlign w:val="superscript"/>
+        </w:rPr>
+        <w:t>15</w:t>
       </w:r>
       <w:r>
         <w:t>.</w:t>
@@ -2387,6 +2820,7 @@
         <w:spacing w:before="0" w:after="0"/>
       </w:pPr>
       <w:r>
+        <w:lastRenderedPageBreak/>
         <w:t>Technical Validation</w:t>
       </w:r>
     </w:p>
@@ -2443,7 +2877,6 @@
         <w:t xml:space="preserve"> unique peptides </w:t>
       </w:r>
       <w:r>
-        <w:lastRenderedPageBreak/>
         <w:t>identified</w:t>
       </w:r>
       <w:r>
@@ -3147,11 +3580,9 @@
       <w:r>
         <w:t xml:space="preserve"> All authors contributed </w:t>
       </w:r>
-      <w:proofErr w:type="gramStart"/>
-      <w:r>
-        <w:t>in</w:t>
-      </w:r>
-      <w:proofErr w:type="gramEnd"/>
+      <w:r>
+        <w:t>to</w:t>
+      </w:r>
       <w:r>
         <w:t xml:space="preserve"> editing the manuscript.</w:t>
       </w:r>
@@ -4322,7 +4753,7 @@
         </w:rPr>
         <w:t>Prioritization of pathogens to guide discovery, research and development of new antibiotics for drug-resistant bacterial infections, including tuberculosis. World Health Organization (WHO); 2017. Available from: </w:t>
       </w:r>
-      <w:hyperlink r:id="rId10" w:history="1">
+      <w:hyperlink r:id="rId8" w:history="1">
         <w:r>
           <w:rPr>
             <w:rStyle w:val="Hyperlink"/>
@@ -4402,15 +4833,199 @@
         <w:spacing w:after="160" w:line="259" w:lineRule="auto"/>
         <w:jc w:val="left"/>
         <w:rPr>
-          <w:lang w:val="en-US"/>
-        </w:rPr>
-      </w:pPr>
-      <w:r>
-        <w:rPr>
-          <w:rFonts w:asciiTheme="minorHAnsi" w:hAnsiTheme="minorHAnsi" w:cstheme="minorHAnsi"/>
-          <w:lang w:val="en-US"/>
-        </w:rPr>
-        <w:br w:type="page"/>
+          <w:color w:val="FF0000"/>
+          <w:lang w:val="en-US"/>
+        </w:rPr>
+      </w:pPr>
+      <w:r>
+        <w:rPr>
+          <w:color w:val="FF0000"/>
+          <w:lang w:val="en-US"/>
+        </w:rPr>
+        <w:t xml:space="preserve">Forsberg, F., Schmidtchen, A. </w:t>
+      </w:r>
+      <w:r>
+        <w:rPr>
+          <w:color w:val="FF0000"/>
+          <w:lang w:val="en-US"/>
+        </w:rPr>
+        <w:t>Peptide clustering enhances large-scale analyses and reveals proteolytic signatures in mass spectrometry data</w:t>
+      </w:r>
+      <w:r>
+        <w:rPr>
+          <w:color w:val="FF0000"/>
+          <w:lang w:val="en-US"/>
+        </w:rPr>
+        <w:t xml:space="preserve">. </w:t>
+      </w:r>
+      <w:proofErr w:type="spellStart"/>
+      <w:r>
+        <w:rPr>
+          <w:i/>
+          <w:iCs/>
+          <w:color w:val="FF0000"/>
+          <w:lang w:val="en-US"/>
+        </w:rPr>
+        <w:t>Pro</w:t>
+      </w:r>
+      <w:r>
+        <w:rPr>
+          <w:i/>
+          <w:iCs/>
+          <w:color w:val="FF0000"/>
+          <w:lang w:val="en-US"/>
+        </w:rPr>
+        <w:t>teomeXchange</w:t>
+      </w:r>
+      <w:proofErr w:type="spellEnd"/>
+      <w:r>
+        <w:rPr>
+          <w:i/>
+          <w:iCs/>
+          <w:color w:val="FF0000"/>
+          <w:lang w:val="en-US"/>
+        </w:rPr>
+        <w:t xml:space="preserve"> </w:t>
+      </w:r>
+      <w:hyperlink r:id="rId9" w:tgtFrame="_blank" w:history="1">
+        <w:r>
+          <w:rPr>
+            <w:rStyle w:val="Hyperlink"/>
+            <w:color w:val="FF0000"/>
+          </w:rPr>
+          <w:t>https://dx.doi.org/10.6019/PXD048892</w:t>
+        </w:r>
+      </w:hyperlink>
+      <w:r>
+        <w:rPr>
+          <w:i/>
+          <w:iCs/>
+          <w:color w:val="FF0000"/>
+          <w:lang w:val="en-US"/>
+        </w:rPr>
+        <w:t xml:space="preserve"> </w:t>
+      </w:r>
+      <w:r>
+        <w:rPr>
+          <w:color w:val="FF0000"/>
+          <w:lang w:val="en-US"/>
+        </w:rPr>
+        <w:t>(2024).</w:t>
+      </w:r>
+    </w:p>
+    <w:p>
+      <w:pPr>
+        <w:pStyle w:val="ListParagraph"/>
+        <w:numPr>
+          <w:ilvl w:val="0"/>
+          <w:numId w:val="5"/>
+        </w:numPr>
+        <w:spacing w:after="160" w:line="259" w:lineRule="auto"/>
+        <w:rPr>
+          <w:color w:val="FF0000"/>
+          <w:lang w:val="sv-SE"/>
+        </w:rPr>
+      </w:pPr>
+      <w:r>
+        <w:rPr>
+          <w:color w:val="FF0000"/>
+          <w:lang w:val="en-US"/>
+        </w:rPr>
+        <w:t>Forsberg, F., Schmidtchen, A.</w:t>
+      </w:r>
+      <w:r>
+        <w:rPr>
+          <w:color w:val="FF0000"/>
+          <w:lang w:val="en-US"/>
+        </w:rPr>
+        <w:t xml:space="preserve"> </w:t>
+      </w:r>
+      <w:r>
+        <w:rPr>
+          <w:color w:val="FF0000"/>
+          <w:lang w:val="en-US"/>
+        </w:rPr>
+        <w:t xml:space="preserve">Blinded rerun of infected and </w:t>
+      </w:r>
+      <w:r>
+        <w:rPr>
+          <w:color w:val="FF0000"/>
+          <w:lang w:val="en-US"/>
+        </w:rPr>
+        <w:t>uninfected pig wound fluids</w:t>
+      </w:r>
+      <w:r>
+        <w:rPr>
+          <w:color w:val="FF0000"/>
+          <w:lang w:val="en-US"/>
+        </w:rPr>
+        <w:t>.</w:t>
+      </w:r>
+      <w:r>
+        <w:rPr>
+          <w:color w:val="FF0000"/>
+        </w:rPr>
+        <w:t xml:space="preserve"> </w:t>
+      </w:r>
+      <w:proofErr w:type="spellStart"/>
+      <w:r>
+        <w:rPr>
+          <w:i/>
+          <w:iCs/>
+          <w:color w:val="FF0000"/>
+          <w:lang w:val="sv-SE"/>
+        </w:rPr>
+        <w:t>ProteomeXchange</w:t>
+      </w:r>
+      <w:proofErr w:type="spellEnd"/>
+      <w:r>
+        <w:rPr>
+          <w:i/>
+          <w:iCs/>
+          <w:color w:val="FF0000"/>
+          <w:lang w:val="sv-SE"/>
+        </w:rPr>
+        <w:t xml:space="preserve"> </w:t>
+      </w:r>
+      <w:hyperlink r:id="rId10" w:history="1">
+        <w:r>
+          <w:rPr>
+            <w:rStyle w:val="Hyperlink"/>
+            <w:color w:val="FF0000"/>
+            <w:lang w:val="sv-SE"/>
+          </w:rPr>
+          <w:t>https://dx.doi.org/10.6019/P</w:t>
+        </w:r>
+        <w:r>
+          <w:rPr>
+            <w:rStyle w:val="Hyperlink"/>
+            <w:color w:val="FF0000"/>
+            <w:lang w:val="sv-SE"/>
+          </w:rPr>
+          <w:t>X</w:t>
+        </w:r>
+        <w:r>
+          <w:rPr>
+            <w:rStyle w:val="Hyperlink"/>
+            <w:color w:val="FF0000"/>
+            <w:lang w:val="sv-SE"/>
+          </w:rPr>
+          <w:t>D055074</w:t>
+        </w:r>
+      </w:hyperlink>
+      <w:r>
+        <w:rPr>
+          <w:color w:val="FF0000"/>
+          <w:lang w:val="sv-SE"/>
+        </w:rPr>
+        <w:t xml:space="preserve"> </w:t>
+      </w:r>
+      <w:r>
+        <w:rPr>
+          <w:color w:val="FF0000"/>
+          <w:lang w:val="sv-SE"/>
+        </w:rPr>
+        <w:t>(2025).</w:t>
       </w:r>
     </w:p>
     <w:p>
@@ -4419,7 +5034,6 @@
         <w:spacing w:before="0" w:after="0"/>
       </w:pPr>
       <w:r>
-        <w:lastRenderedPageBreak/>
         <w:t>Figure Legends</w:t>
       </w:r>
     </w:p>
@@ -4552,7 +5166,11 @@
         <w:t xml:space="preserve">d </w:t>
       </w:r>
       <w:r>
-        <w:t xml:space="preserve">Filtered peptides were purified using solid phase extraction, before </w:t>
+        <w:t xml:space="preserve">Filtered peptides were purified using solid phase </w:t>
+      </w:r>
+      <w:r>
+        <w:lastRenderedPageBreak/>
+        <w:t xml:space="preserve">extraction, before </w:t>
       </w:r>
       <w:r>
         <w:t>liquid chromatography-mass spectrometry</w:t>
@@ -6342,7 +6960,6 @@
   <w:style w:type="character" w:default="1" w:styleId="DefaultParagraphFont">
     <w:name w:val="Default Paragraph Font"/>
     <w:uiPriority w:val="1"/>
-    <w:semiHidden/>
     <w:unhideWhenUsed/>
   </w:style>
   <w:style w:type="table" w:default="1" w:styleId="TableNormal">

</xml_diff>

<commit_message>
Finalized my part of the manuscript text
</commit_message>
<xml_diff>
--- a/paper/main_v7.docx
+++ b/paper/main_v7.docx
@@ -3124,6 +3124,12 @@
           <w:color w:val="FF0000"/>
         </w:rPr>
         <w:t>starting at the “Wound fluid peptide extraction” step</w:t>
+      </w:r>
+      <w:r>
+        <w:rPr>
+          <w:color w:val="FF0000"/>
+        </w:rPr>
+        <w:t xml:space="preserve"> described above</w:t>
       </w:r>
       <w:r>
         <w:t xml:space="preserve"> (Fig. 1</w:t>
@@ -4842,21 +4848,7 @@
           <w:color w:val="FF0000"/>
           <w:lang w:val="en-US"/>
         </w:rPr>
-        <w:t xml:space="preserve">Forsberg, F., Schmidtchen, A. </w:t>
-      </w:r>
-      <w:r>
-        <w:rPr>
-          <w:color w:val="FF0000"/>
-          <w:lang w:val="en-US"/>
-        </w:rPr>
-        <w:t>Peptide clustering enhances large-scale analyses and reveals proteolytic signatures in mass spectrometry data</w:t>
-      </w:r>
-      <w:r>
-        <w:rPr>
-          <w:color w:val="FF0000"/>
-          <w:lang w:val="en-US"/>
-        </w:rPr>
-        <w:t xml:space="preserve">. </w:t>
+        <w:t xml:space="preserve">Forsberg, F., Schmidtchen, A. Peptide clustering enhances large-scale analyses and reveals proteolytic signatures in mass spectrometry data. </w:t>
       </w:r>
       <w:proofErr w:type="spellStart"/>
       <w:r>
@@ -4931,35 +4923,14 @@
           <w:color w:val="FF0000"/>
           <w:lang w:val="en-US"/>
         </w:rPr>
-        <w:t>Forsberg, F., Schmidtchen, A.</w:t>
-      </w:r>
-      <w:r>
-        <w:rPr>
-          <w:color w:val="FF0000"/>
-          <w:lang w:val="en-US"/>
-        </w:rPr>
-        <w:t xml:space="preserve"> </w:t>
-      </w:r>
-      <w:r>
-        <w:rPr>
-          <w:color w:val="FF0000"/>
-          <w:lang w:val="en-US"/>
-        </w:rPr>
-        <w:t xml:space="preserve">Blinded rerun of infected and </w:t>
-      </w:r>
-      <w:r>
-        <w:rPr>
-          <w:color w:val="FF0000"/>
-          <w:lang w:val="en-US"/>
-        </w:rPr>
-        <w:t>uninfected pig wound fluids</w:t>
-      </w:r>
-      <w:r>
-        <w:rPr>
-          <w:color w:val="FF0000"/>
-          <w:lang w:val="en-US"/>
-        </w:rPr>
-        <w:t>.</w:t>
+        <w:t xml:space="preserve">Forsberg, F., Schmidtchen, A. Blinded rerun of infected and </w:t>
+      </w:r>
+      <w:r>
+        <w:rPr>
+          <w:color w:val="FF0000"/>
+          <w:lang w:val="en-US"/>
+        </w:rPr>
+        <w:t>uninfected pig wound fluids.</w:t>
       </w:r>
       <w:r>
         <w:rPr>
@@ -4994,23 +4965,7 @@
             <w:color w:val="FF0000"/>
             <w:lang w:val="sv-SE"/>
           </w:rPr>
-          <w:t>https://dx.doi.org/10.6019/P</w:t>
-        </w:r>
-        <w:r>
-          <w:rPr>
-            <w:rStyle w:val="Hyperlink"/>
-            <w:color w:val="FF0000"/>
-            <w:lang w:val="sv-SE"/>
-          </w:rPr>
-          <w:t>X</w:t>
-        </w:r>
-        <w:r>
-          <w:rPr>
-            <w:rStyle w:val="Hyperlink"/>
-            <w:color w:val="FF0000"/>
-            <w:lang w:val="sv-SE"/>
-          </w:rPr>
-          <w:t>D055074</w:t>
+          <w:t>https://dx.doi.org/10.6019/PXD055074</w:t>
         </w:r>
       </w:hyperlink>
       <w:r>
@@ -6960,6 +6915,7 @@
   <w:style w:type="character" w:default="1" w:styleId="DefaultParagraphFont">
     <w:name w:val="Default Paragraph Font"/>
     <w:uiPriority w:val="1"/>
+    <w:semiHidden/>
     <w:unhideWhenUsed/>
   </w:style>
   <w:style w:type="table" w:default="1" w:styleId="TableNormal">

</xml_diff>